<commit_message>
updates to methods, etc
</commit_message>
<xml_diff>
--- a/movement_paper/move_ref.docx
+++ b/movement_paper/move_ref.docx
@@ -5,7 +5,6 @@
     <w:p>
       <w:pPr>
         <w:pStyle w:val="Title"/>
-        <w:jc w:val="both"/>
       </w:pPr>
       <w:r>
         <w:t>Individual Variation in Animal Movement</w:t>
@@ -14,16 +13,12 @@
     <w:p>
       <w:pPr>
         <w:pStyle w:val="Abstract"/>
-        <w:jc w:val="both"/>
       </w:pPr>
       <w:r>
         <w:t>This should be the abstract</w:t>
       </w:r>
     </w:p>
     <w:p>
-      <w:pPr>
-        <w:jc w:val="both"/>
-      </w:pPr>
       <w:r>
         <w:br w:type="page"/>
       </w:r>
@@ -31,7 +26,6 @@
     <w:p>
       <w:pPr>
         <w:pStyle w:val="Heading1"/>
-        <w:jc w:val="both"/>
       </w:pPr>
       <w:bookmarkStart w:id="0" w:name="introduction"/>
       <w:r>
@@ -43,7 +37,6 @@
     <w:p>
       <w:pPr>
         <w:pStyle w:val="Heading2"/>
-        <w:jc w:val="both"/>
       </w:pPr>
       <w:bookmarkStart w:id="1" w:name="X6d9737d2bbcd048419c1c6e5b994cee038bd799"/>
       <w:r>
@@ -54,7 +47,6 @@
     <w:p>
       <w:pPr>
         <w:pStyle w:val="FirstParagraph"/>
-        <w:jc w:val="both"/>
       </w:pPr>
       <w:r>
         <w:t>Movement is a fundamental ecological process, critical to an animal’s biology and it’s interactions with the environment. The study of animal movement tends to focus on four basic mechanistic questions: the why, when, where, and how, and these questions ca</w:t>
@@ -81,7 +73,6 @@
     <w:p>
       <w:pPr>
         <w:pStyle w:val="Heading2"/>
-        <w:jc w:val="both"/>
       </w:pPr>
       <w:bookmarkStart w:id="2" w:name="X06fb45a6e11a4e9f406ab12c2f3d868df60576c"/>
       <w:r>
@@ -92,7 +83,6 @@
     <w:p>
       <w:pPr>
         <w:pStyle w:val="FirstParagraph"/>
-        <w:jc w:val="both"/>
       </w:pPr>
       <w:r>
         <w:t>Although there is variation in animal movement at the individual scale, the general focus has been on understanding the typical movement patterns, built aro</w:t>
@@ -122,7 +112,6 @@
     <w:p>
       <w:pPr>
         <w:pStyle w:val="Heading2"/>
-        <w:jc w:val="both"/>
       </w:pPr>
       <w:bookmarkStart w:id="3" w:name="X27bec85d79519f8ae64600c9f099b35d9fd39ff"/>
       <w:r>
@@ -133,7 +122,6 @@
     <w:p>
       <w:pPr>
         <w:pStyle w:val="FirstParagraph"/>
-        <w:jc w:val="both"/>
       </w:pPr>
       <w:r>
         <w:t>The specific case of seed dispersal is interesting because of the different levels and interactions happening. At the individual level, we focus on an individual bird consu</w:t>
@@ -164,39 +152,43 @@
         <w:t>success and plant population persistence, specially in fragmented landscapes [need to find sources for th</w:t>
       </w:r>
       <w:r>
-        <w:t>is].</w:t>
+        <w:t>is]. Shaw makes references to how interspecific interactions can contribute to individual movement variation in parasite/pathogen systems. In my case, I would consider how presence of other competitive frugivores could influence this variation (Competition</w:t>
+      </w:r>
+      <w:r>
+        <w:t xml:space="preserve"> between toucans for the virola fruits and space. Larger aracari kick out the little ones (Holbrook 2011)). Shaw brings up how worse conditions can cause increased movement for searching better habitats and escape from these areas.</w:t>
       </w:r>
     </w:p>
     <w:p>
       <w:pPr>
         <w:pStyle w:val="Heading2"/>
-        <w:jc w:val="both"/>
       </w:pPr>
       <w:bookmarkStart w:id="4" w:name="Xef50c7b6541718191748f8957453f266161b9cf"/>
       <w:r>
-        <w:t>What will this paper actually do to address the main question?</w:t>
+        <w:t>What will this paper act</w:t>
+      </w:r>
+      <w:r>
+        <w:t>ually do to address the main question?</w:t>
       </w:r>
       <w:bookmarkEnd w:id="4"/>
     </w:p>
     <w:p>
       <w:pPr>
         <w:pStyle w:val="FirstParagraph"/>
-        <w:jc w:val="both"/>
-      </w:pPr>
-      <w:r>
-        <w:t>In this paper we would like to present a statistical framework that incorporates variability among individuals into population level movement patterns. Providing theoretical frameworks tha</w:t>
-      </w:r>
-      <w:r>
-        <w:t>t incorporate individual variation in animal movement can help us link that variation to seed dispersal patterns, and in particular to range expansion dynamics, having consequences at the landscape and regional scales. We will also explore how the variatio</w:t>
-      </w:r>
-      <w:r>
-        <w:t>n in long-distance movements translates to population level estimates and how these long-distance movements or deviations from typical movement patterns can be incorporated into this framework.Although it increases the complexity and requires more fine sca</w:t>
-      </w:r>
-      <w:r>
-        <w:t>le data, the framework recognizes how variation at the level of individuals can have consequences at larger ecological scales. In this regard, state-space models (SSMs) have been suggested as flexible options to describe the general framework that incorpor</w:t>
-      </w:r>
-      <w:r>
-        <w:t xml:space="preserve">ates observation error and noisy data, as it is common in the case of radiotelemetry data, and even the use of hierarchical structures or mixed-effects SSMs that can explicitly model variability across individuals (Patterson </w:t>
+      </w:pPr>
+      <w:r>
+        <w:t>In this paper we would like to present a statistical framework that incorporates variability among individuals into population level movement patterns. Providing theoretical frameworks that incorporate individual vari</w:t>
+      </w:r>
+      <w:r>
+        <w:t xml:space="preserve">ation in animal movement can help us link that variation to seed dispersal patterns, and in particular to range expansion dynamics, having consequences at the landscape and regional scales. We will also explore how the variation in long-distance movements </w:t>
+      </w:r>
+      <w:r>
+        <w:t>translates to population level estimates and how these long-distance movements or deviations from typical movement patterns can be incorporated into this framework.Although it increases the complexity and requires more fine scale data, the framework recogn</w:t>
+      </w:r>
+      <w:r>
+        <w:t>izes how variation at the level of individuals can have consequences at larger ecological scales. In this regard, state-space models (SSMs) have been suggested as flexible options to describe the general framework that incorporates observation error and no</w:t>
+      </w:r>
+      <w:r>
+        <w:t xml:space="preserve">isy data, as it is common in the case of radiotelemetry data, and even the use of hierarchical structures or mixed-effects SSMs that can explicitly model variability across individuals (Patterson </w:t>
       </w:r>
       <w:r>
         <w:rPr>
@@ -205,50 +197,116 @@
         <w:t>et al.</w:t>
       </w:r>
       <w:r>
-        <w:t xml:space="preserve"> 2008). With our work, we</w:t>
-      </w:r>
-      <w:r>
-        <w:t xml:space="preserve"> seek to expand on the use of state-space models that incorporate variability in movement and can later be used to simulate movement patterns that affect seed dispersal or pollination patterns at the landscape scale.</w:t>
+        <w:t xml:space="preserve"> 2008). With our work, we seek to expand on the use of</w:t>
+      </w:r>
+      <w:r>
+        <w:t xml:space="preserve"> state-space models that incorporate variability in movement and can later be used to simulate movement patterns that affect seed dispersal or pollination patterns at the landscape scale.</w:t>
       </w:r>
     </w:p>
     <w:p>
       <w:pPr>
-        <w:pStyle w:val="BodyText"/>
-        <w:jc w:val="both"/>
-      </w:pPr>
-      <w:r>
-        <w:t>Shaw makes references to how interspeci</w:t>
-      </w:r>
-      <w:r>
-        <w:t>fic interactions can contribute to individual movement variation in parasite/pathogen systems. In my case, I would consider how presence of other competitive frugivores could influence this variation (Competition between toucans for the virola fruits and s</w:t>
-      </w:r>
-      <w:r>
-        <w:t>pace. Larger aracari kick out the little ones (Holbrook 2011)). Shaw brings up how worse conditions can cause increased movement for searching better habitats and escape from these areas.</w:t>
-      </w:r>
-    </w:p>
-    <w:p>
-      <w:pPr>
         <w:pStyle w:val="Heading1"/>
-        <w:jc w:val="both"/>
-      </w:pPr>
-      <w:bookmarkStart w:id="5" w:name="references"/>
-      <w:r>
-        <w:t>References</w:t>
+      </w:pPr>
+      <w:bookmarkStart w:id="5" w:name="methods"/>
+      <w:r>
+        <w:t>Methods</w:t>
       </w:r>
       <w:bookmarkEnd w:id="5"/>
     </w:p>
     <w:p>
       <w:pPr>
-        <w:pStyle w:val="Bibliography"/>
-        <w:jc w:val="both"/>
-      </w:pPr>
-      <w:bookmarkStart w:id="6" w:name="ref-holbrook2011home"/>
-      <w:bookmarkStart w:id="7" w:name="refs"/>
-      <w:r>
-        <w:t>Holbrook, K.M. (2011). Home range and movement patterns o</w:t>
-      </w:r>
-      <w:r>
-        <w:t xml:space="preserve">f toucans: Implications for seed dispersal. </w:t>
+        <w:pStyle w:val="Heading2"/>
+      </w:pPr>
+      <w:bookmarkStart w:id="6" w:name="X56f5a4fc7a82374a677ff17681e2c46fe414dde"/>
+      <w:r>
+        <w:t>Overview of state-space models for movement</w:t>
+      </w:r>
+      <w:bookmarkEnd w:id="6"/>
+    </w:p>
+    <w:p>
+      <w:pPr>
+        <w:pStyle w:val="FirstParagraph"/>
+      </w:pPr>
+      <w:r>
+        <w:t>State-space mode</w:t>
+      </w:r>
+      <w:r>
+        <w:t xml:space="preserve">ls provide a probabilistic framework that allow for prediction of future states of a system based from previous states, by coupling an observation model with an underlying mechanistic model. When extending this framework to movement ecology, we understand </w:t>
+      </w:r>
+      <w:r>
+        <w:t>that the process model provides the mechanism for movement across space and time, and the observation model is related to the sampling process. In movement data, a state-space process allows us to couple a statistical model for the observation method, acco</w:t>
+      </w:r>
+      <w:r>
+        <w:t xml:space="preserve">unting for errors in sampling or detection, with a separate model for the movement dynamics which are determined by the effects of behavior or responses to the environment (Patterson </w:t>
+      </w:r>
+      <w:r>
+        <w:rPr>
+          <w:i/>
+        </w:rPr>
+        <w:t>et al.</w:t>
+      </w:r>
+      <w:r>
+        <w:t xml:space="preserve"> 2008). In general, state-space models are used to identify differe</w:t>
+      </w:r>
+      <w:r>
+        <w:t>nt states, or behavioral states, that determine different movement patterns associated to step length and turning angle. And some of the main questions asked with this approach are related to identifying these different states, or behavioral state-switchin</w:t>
+      </w:r>
+      <w:r>
+        <w:t>g, from time series data on location tracking.HMMs can be used to categorize this movement data into behavioral states, and link it to foraging or mating activity, as an example.</w:t>
+      </w:r>
+    </w:p>
+    <w:p>
+      <w:pPr>
+        <w:pStyle w:val="BodyText"/>
+      </w:pPr>
+      <w:r>
+        <w:t>The moveHMM package allows for fitting hmm models to different time series, w</w:t>
+      </w:r>
+      <w:r>
+        <w:t xml:space="preserve">hich can come from different individuals, assuming that all individuals share the same movement models, meaning the same distributions and parameters for step length and angle. This is referred to as ‘complete pooling’ (Michelot </w:t>
+      </w:r>
+      <w:r>
+        <w:rPr>
+          <w:i/>
+        </w:rPr>
+        <w:t>et al.</w:t>
+      </w:r>
+      <w:r>
+        <w:t xml:space="preserve"> 2016a), but there is</w:t>
+      </w:r>
+      <w:r>
+        <w:t xml:space="preserve"> no current implementation for fitting HMMs to highly irregular and </w:t>
+      </w:r>
+      <w:r>
+        <w:lastRenderedPageBreak/>
+        <w:t>noisy tracking data, that explicitly incorporates variability among individuals. In this paper, we would like to show the effects of incorporating individual variability under a HMM framew</w:t>
+      </w:r>
+      <w:r>
+        <w:t>ork that allows for variation not only in parameter values associated to udnerlying model distributions of step length and angle, but also on overall distribution function.</w:t>
+      </w:r>
+    </w:p>
+    <w:p>
+      <w:pPr>
+        <w:pStyle w:val="Heading1"/>
+      </w:pPr>
+      <w:bookmarkStart w:id="7" w:name="references"/>
+      <w:r>
+        <w:t>References</w:t>
+      </w:r>
+      <w:bookmarkEnd w:id="7"/>
+    </w:p>
+    <w:p>
+      <w:pPr>
+        <w:pStyle w:val="NoSpacing"/>
+        <w:ind w:left="720" w:hanging="720"/>
+      </w:pPr>
+      <w:bookmarkStart w:id="8" w:name="ref-holbrook2011home"/>
+      <w:bookmarkStart w:id="9" w:name="refs"/>
+      <w:r>
+        <w:t>Holbrook, K.M. (2011). Home range and movement patterns of toucans: Impl</w:t>
+      </w:r>
+      <w:r>
+        <w:t xml:space="preserve">ications for seed dispersal. </w:t>
       </w:r>
       <w:r>
         <w:rPr>
@@ -262,11 +320,77 @@
     </w:p>
     <w:p>
       <w:pPr>
-        <w:pStyle w:val="Bibliography"/>
-        <w:jc w:val="both"/>
-      </w:pPr>
-      <w:bookmarkStart w:id="8" w:name="ref-nathan2008movement"/>
-      <w:bookmarkEnd w:id="6"/>
+        <w:pStyle w:val="NoSpacing"/>
+        <w:ind w:left="720" w:hanging="720"/>
+      </w:pPr>
+      <w:bookmarkStart w:id="10" w:name="ref-langrock2012flexible"/>
+      <w:bookmarkEnd w:id="8"/>
+      <w:r>
+        <w:t xml:space="preserve">Langrock, R., King, R., Matthiopoulos, J., Thomas, L., Fortin, D. &amp; Morales, J.M. (2012). Flexible and practical modeling of animal telemetry data: Hidden markov models and extensions. </w:t>
+      </w:r>
+      <w:r>
+        <w:rPr>
+          <w:i/>
+        </w:rPr>
+        <w:t>Ecology</w:t>
+      </w:r>
+      <w:r>
+        <w:t>, 93, 2336</w:t>
+      </w:r>
+      <w:r>
+        <w:t>–2342.</w:t>
+      </w:r>
+    </w:p>
+    <w:p>
+      <w:pPr>
+        <w:pStyle w:val="NoSpacing"/>
+        <w:ind w:left="720" w:hanging="720"/>
+      </w:pPr>
+      <w:bookmarkStart w:id="11" w:name="ref-moveHMM"/>
+      <w:bookmarkEnd w:id="10"/>
+      <w:r>
+        <w:t xml:space="preserve">Michelot, T., Langrock, R. &amp; Patterson, T.A. (2016a). MoveHMM: An r package for the statistical modelling of animal movement data using hidden markov models. </w:t>
+      </w:r>
+      <w:r>
+        <w:rPr>
+          <w:i/>
+        </w:rPr>
+        <w:t>Methods in Ecology and Evolution</w:t>
+      </w:r>
+      <w:r>
+        <w:t>, 7, 1308–1315.</w:t>
+      </w:r>
+    </w:p>
+    <w:p>
+      <w:pPr>
+        <w:pStyle w:val="NoSpacing"/>
+        <w:ind w:left="720" w:hanging="720"/>
+      </w:pPr>
+      <w:bookmarkStart w:id="12" w:name="ref-michelot2016movehmm"/>
+      <w:bookmarkEnd w:id="11"/>
+      <w:r>
+        <w:t>Michelot, T., Langrock, R. &amp; Patterson, T.A</w:t>
+      </w:r>
+      <w:r>
+        <w:t xml:space="preserve">. (2016b). MoveHMM: An r package for the statistical modelling of animal movement data using hidden markov models. </w:t>
+      </w:r>
+      <w:r>
+        <w:rPr>
+          <w:i/>
+        </w:rPr>
+        <w:t>Methods in Ecology and Evolution</w:t>
+      </w:r>
+      <w:r>
+        <w:t>, 7, 1308–1315.</w:t>
+      </w:r>
+    </w:p>
+    <w:p>
+      <w:pPr>
+        <w:pStyle w:val="NoSpacing"/>
+        <w:ind w:left="720" w:hanging="720"/>
+      </w:pPr>
+      <w:bookmarkStart w:id="13" w:name="ref-nathan2008movement"/>
+      <w:bookmarkEnd w:id="12"/>
       <w:r>
         <w:t xml:space="preserve">Nathan, R., Getz, W.M., Revilla, E., Holyoak, M., Kadmon, R. &amp; Saltz, D. </w:t>
       </w:r>
@@ -277,19 +401,16 @@
         <w:t>et al.</w:t>
       </w:r>
       <w:r>
-        <w:t xml:space="preserve"> (2008). A movement ecology paradigm for unifying organismal movement research. </w:t>
+        <w:t xml:space="preserve"> (2008). A mov</w:t>
+      </w:r>
+      <w:r>
+        <w:t xml:space="preserve">ement ecology paradigm for unifying organismal movement research. </w:t>
       </w:r>
       <w:r>
         <w:rPr>
           <w:i/>
         </w:rPr>
-        <w:t xml:space="preserve">Proceedings of the National </w:t>
-      </w:r>
-      <w:r>
-        <w:rPr>
-          <w:i/>
-        </w:rPr>
-        <w:t>Academy of Sciences</w:t>
+        <w:t>Proceedings of the National Academy of Sciences</w:t>
       </w:r>
       <w:r>
         <w:t>, 105, 19052–19059.</w:t>
@@ -297,13 +418,16 @@
     </w:p>
     <w:p>
       <w:pPr>
-        <w:pStyle w:val="Bibliography"/>
-        <w:jc w:val="both"/>
-      </w:pPr>
-      <w:bookmarkStart w:id="9" w:name="ref-patterson2008state"/>
-      <w:bookmarkEnd w:id="8"/>
-      <w:r>
-        <w:t xml:space="preserve">Patterson, T.A., Thomas, L., Wilcox, C., Ovaskainen, O. &amp; Matthiopoulos, J. (2008). State–space models of individual animal movement. </w:t>
+        <w:pStyle w:val="NoSpacing"/>
+        <w:ind w:left="720" w:hanging="720"/>
+      </w:pPr>
+      <w:bookmarkStart w:id="14" w:name="ref-patterson2008state"/>
+      <w:bookmarkEnd w:id="13"/>
+      <w:r>
+        <w:t>Patterson, T.A., Thomas, L., Wilcox, C., Ovaskainen, O. &amp; Matthiopoulos, J. (2008). State–space models of individual animal</w:t>
+      </w:r>
+      <w:r>
+        <w:t xml:space="preserve"> movement. </w:t>
       </w:r>
       <w:r>
         <w:rPr>
@@ -317,16 +441,13 @@
     </w:p>
     <w:p>
       <w:pPr>
-        <w:pStyle w:val="Bibliography"/>
-        <w:jc w:val="both"/>
-      </w:pPr>
-      <w:bookmarkStart w:id="10" w:name="ref-shaw2020causes"/>
-      <w:bookmarkEnd w:id="9"/>
-      <w:r>
-        <w:t>Shaw, A.K. (2020). Causes and consequence</w:t>
-      </w:r>
-      <w:r>
-        <w:t xml:space="preserve">s of individual variation in animal movement. </w:t>
+        <w:pStyle w:val="NoSpacing"/>
+        <w:ind w:left="720" w:hanging="720"/>
+      </w:pPr>
+      <w:bookmarkStart w:id="15" w:name="ref-shaw2020causes"/>
+      <w:bookmarkEnd w:id="14"/>
+      <w:r>
+        <w:t xml:space="preserve">Shaw, A.K. (2020). Causes and consequences of individual variation in animal movement. </w:t>
       </w:r>
       <w:r>
         <w:rPr>
@@ -340,11 +461,11 @@
     </w:p>
     <w:p>
       <w:pPr>
-        <w:pStyle w:val="Bibliography"/>
-        <w:jc w:val="both"/>
-      </w:pPr>
-      <w:bookmarkStart w:id="11" w:name="ref-snell2019consequences"/>
-      <w:bookmarkEnd w:id="10"/>
+        <w:pStyle w:val="NoSpacing"/>
+        <w:ind w:left="720" w:hanging="720"/>
+      </w:pPr>
+      <w:bookmarkStart w:id="16" w:name="ref-snell2019consequences"/>
+      <w:bookmarkEnd w:id="15"/>
       <w:r>
         <w:t xml:space="preserve">Snell, R.S., Beckman, N.G., Fricke, E., Loiselle, B.A., Carvalho, C.S. &amp; Jones, L.R. </w:t>
       </w:r>
@@ -352,13 +473,24 @@
         <w:rPr>
           <w:i/>
         </w:rPr>
-        <w:t>et al.</w:t>
-      </w:r>
-      <w:r>
-        <w:t xml:space="preserve"> (2019). Consequences of intraspecific variation in seed dispersal for plant demography, com</w:t>
-      </w:r>
-      <w:r>
-        <w:t xml:space="preserve">munities, evolution and global change. </w:t>
+        <w:t>et a</w:t>
+      </w:r>
+      <w:r>
+        <w:rPr>
+          <w:i/>
+        </w:rPr>
+        <w:t>l.</w:t>
+      </w:r>
+      <w:r>
+        <w:t xml:space="preserve"> (2019). Consequences of intraspecific variation in seed dispersal for plant demography, communities, </w:t>
+      </w:r>
+      <w:proofErr w:type="gramStart"/>
+      <w:r>
+        <w:t>evolution</w:t>
+      </w:r>
+      <w:proofErr w:type="gramEnd"/>
+      <w:r>
+        <w:t xml:space="preserve"> and global change. </w:t>
       </w:r>
       <w:r>
         <w:rPr>
@@ -369,8 +501,8 @@
       <w:r>
         <w:t>, 11, plz016.</w:t>
       </w:r>
-      <w:bookmarkEnd w:id="7"/>
-      <w:bookmarkEnd w:id="11"/>
+      <w:bookmarkEnd w:id="9"/>
+      <w:bookmarkEnd w:id="16"/>
     </w:p>
     <w:sectPr>
       <w:footerReference w:type="default" r:id="rId7"/>
@@ -1026,6 +1158,9 @@
     <w:abstractNumId w:val="2"/>
   </w:num>
   <w:num w:numId="25">
+    <w:abstractNumId w:val="2"/>
+  </w:num>
+  <w:num w:numId="26">
     <w:abstractNumId w:val="2"/>
   </w:num>
 </w:numbering>

</xml_diff>